<commit_message>
fixed issue with this in constructor, and last in deleteFrist and deleteLast
</commit_message>
<xml_diff>
--- a/p3_circularList/Program3 - cStringList.docx
+++ b/p3_circularList/Program3 - cStringList.docx
@@ -388,7 +388,16 @@
         <w:t>string</w:t>
       </w:r>
       <w:r>
-        <w:t xml:space="preserve"> *a // A pointer to the array into which the list values will be stored.</w:t>
+        <w:t xml:space="preserve"> *</w:t>
+      </w:r>
+      <w:r>
+        <w:rPr>
+          <w:highlight w:val="yellow"/>
+        </w:rPr>
+        <w:t>a</w:t>
+      </w:r>
+      <w:r>
+        <w:t xml:space="preserve"> // A pointer to the array into which the list values will be stored.</w:t>
       </w:r>
     </w:p>
     <w:p>
@@ -405,9 +414,15 @@
       </w:r>
       <w:proofErr w:type="spellStart"/>
       <w:r>
+        <w:rPr>
+          <w:highlight w:val="yellow"/>
+        </w:rPr>
         <w:t>listC</w:t>
       </w:r>
       <w:r>
+        <w:rPr>
+          <w:highlight w:val="yellow"/>
+        </w:rPr>
         <w:t>apacity</w:t>
       </w:r>
       <w:proofErr w:type="spellEnd"/>
@@ -438,9 +453,15 @@
       </w:r>
       <w:proofErr w:type="spellStart"/>
       <w:r>
+        <w:rPr>
+          <w:highlight w:val="yellow"/>
+        </w:rPr>
         <w:t>listC</w:t>
       </w:r>
       <w:r>
+        <w:rPr>
+          <w:highlight w:val="yellow"/>
+        </w:rPr>
         <w:t>ount</w:t>
       </w:r>
       <w:proofErr w:type="spellEnd"/>
@@ -646,9 +667,15 @@
       <w:proofErr w:type="spellStart"/>
       <w:proofErr w:type="gramStart"/>
       <w:r>
+        <w:rPr>
+          <w:highlight w:val="yellow"/>
+        </w:rPr>
         <w:t>cString</w:t>
       </w:r>
       <w:r>
+        <w:rPr>
+          <w:highlight w:val="yellow"/>
+        </w:rPr>
         <w:t>List</w:t>
       </w:r>
       <w:proofErr w:type="spellEnd"/>
@@ -712,9 +739,15 @@
       <w:proofErr w:type="spellStart"/>
       <w:proofErr w:type="gramStart"/>
       <w:r>
+        <w:rPr>
+          <w:highlight w:val="yellow"/>
+        </w:rPr>
         <w:t>cString</w:t>
       </w:r>
       <w:r>
+        <w:rPr>
+          <w:highlight w:val="yellow"/>
+        </w:rPr>
         <w:t>List</w:t>
       </w:r>
       <w:proofErr w:type="spellEnd"/>
@@ -743,7 +776,13 @@
       </w:r>
       <w:proofErr w:type="gramStart"/>
       <w:r>
-        <w:t>insert(</w:t>
+        <w:rPr>
+          <w:highlight w:val="yellow"/>
+        </w:rPr>
+        <w:t>insert</w:t>
+      </w:r>
+      <w:r>
+        <w:t>(</w:t>
       </w:r>
       <w:proofErr w:type="gramEnd"/>
       <w:r>
@@ -797,7 +836,13 @@
       </w:r>
       <w:proofErr w:type="gramStart"/>
       <w:r>
-        <w:t>add(</w:t>
+        <w:rPr>
+          <w:highlight w:val="yellow"/>
+        </w:rPr>
+        <w:t>add</w:t>
+      </w:r>
+      <w:r>
+        <w:t>(</w:t>
       </w:r>
       <w:proofErr w:type="gramEnd"/>
       <w:r>
@@ -1136,7 +1181,13 @@
       </w:r>
       <w:proofErr w:type="gramStart"/>
       <w:r>
-        <w:t>clear(</w:t>
+        <w:rPr>
+          <w:highlight w:val="yellow"/>
+        </w:rPr>
+        <w:t>clear</w:t>
+      </w:r>
+      <w:r>
+        <w:t>(</w:t>
       </w:r>
       <w:proofErr w:type="gramEnd"/>
       <w:r>
@@ -1157,6 +1208,9 @@
       </w:r>
       <w:proofErr w:type="gramStart"/>
       <w:r>
+        <w:rPr>
+          <w:highlight w:val="yellow"/>
+        </w:rPr>
         <w:t>count</w:t>
       </w:r>
       <w:r>
@@ -2517,21 +2571,6 @@
 </file>
 
 <file path=customXml/item1.xml><?xml version="1.0" encoding="utf-8"?>
-<p:properties xmlns:p="http://schemas.microsoft.com/office/2006/metadata/properties" xmlns:xsi="http://www.w3.org/2001/XMLSchema-instance" xmlns:pc="http://schemas.microsoft.com/office/infopath/2007/PartnerControls">
-  <documentManagement/>
-</p:properties>
-</file>
-
-<file path=customXml/item2.xml><?xml version="1.0" encoding="utf-8"?>
-<?mso-contentType ?>
-<FormTemplates xmlns="http://schemas.microsoft.com/sharepoint/v3/contenttype/forms">
-  <Display>DocumentLibraryForm</Display>
-  <Edit>DocumentLibraryForm</Edit>
-  <New>DocumentLibraryForm</New>
-</FormTemplates>
-</file>
-
-<file path=customXml/item3.xml><?xml version="1.0" encoding="utf-8"?>
 <ct:contentTypeSchema xmlns:ct="http://schemas.microsoft.com/office/2006/metadata/contentType" xmlns:ma="http://schemas.microsoft.com/office/2006/metadata/properties/metaAttributes" ct:_="" ma:_="" ma:contentTypeName="Document" ma:contentTypeID="0x0101005D983D062814654D886A684EA8DDF98C" ma:contentTypeVersion="9" ma:contentTypeDescription="Create a new document." ma:contentTypeScope="" ma:versionID="09eb0788e7f20db53df10b0d676dc530">
   <xsd:schema xmlns:xsd="http://www.w3.org/2001/XMLSchema" xmlns:xs="http://www.w3.org/2001/XMLSchema" xmlns:p="http://schemas.microsoft.com/office/2006/metadata/properties" xmlns:ns3="c29b2613-25ce-4640-80ab-a8a9b93cd432" targetNamespace="http://schemas.microsoft.com/office/2006/metadata/properties" ma:root="true" ma:fieldsID="06149483e2bcc9d85f9dd36dcf02a33e" ns3:_="">
     <xsd:import namespace="c29b2613-25ce-4640-80ab-a8a9b93cd432"/>
@@ -2709,24 +2748,22 @@
 </ct:contentTypeSchema>
 </file>
 
-<file path=customXml/itemProps1.xml><?xml version="1.0" encoding="utf-8"?>
-<ds:datastoreItem xmlns:ds="http://schemas.openxmlformats.org/officeDocument/2006/customXml" ds:itemID="{2A0AFF2A-03A6-4AD2-AF31-909D122C2281}">
-  <ds:schemaRefs>
-    <ds:schemaRef ds:uri="http://schemas.microsoft.com/office/2006/metadata/properties"/>
-    <ds:schemaRef ds:uri="http://schemas.microsoft.com/office/infopath/2007/PartnerControls"/>
-  </ds:schemaRefs>
-</ds:datastoreItem>
+<file path=customXml/item2.xml><?xml version="1.0" encoding="utf-8"?>
+<?mso-contentType ?>
+<FormTemplates xmlns="http://schemas.microsoft.com/sharepoint/v3/contenttype/forms">
+  <Display>DocumentLibraryForm</Display>
+  <Edit>DocumentLibraryForm</Edit>
+  <New>DocumentLibraryForm</New>
+</FormTemplates>
 </file>
 
-<file path=customXml/itemProps2.xml><?xml version="1.0" encoding="utf-8"?>
-<ds:datastoreItem xmlns:ds="http://schemas.openxmlformats.org/officeDocument/2006/customXml" ds:itemID="{73E08ABF-9B8C-4A23-91D8-6F4CFD2E977B}">
-  <ds:schemaRefs>
-    <ds:schemaRef ds:uri="http://schemas.microsoft.com/sharepoint/v3/contenttype/forms"/>
-  </ds:schemaRefs>
-</ds:datastoreItem>
+<file path=customXml/item3.xml><?xml version="1.0" encoding="utf-8"?>
+<p:properties xmlns:p="http://schemas.microsoft.com/office/2006/metadata/properties" xmlns:xsi="http://www.w3.org/2001/XMLSchema-instance" xmlns:pc="http://schemas.microsoft.com/office/infopath/2007/PartnerControls">
+  <documentManagement/>
+</p:properties>
 </file>
 
-<file path=customXml/itemProps3.xml><?xml version="1.0" encoding="utf-8"?>
+<file path=customXml/itemProps1.xml><?xml version="1.0" encoding="utf-8"?>
 <ds:datastoreItem xmlns:ds="http://schemas.openxmlformats.org/officeDocument/2006/customXml" ds:itemID="{3B825ED5-9F35-41EB-BBFF-E3D9EDEAE28F}">
   <ds:schemaRefs>
     <ds:schemaRef ds:uri="http://schemas.microsoft.com/office/2006/metadata/contentType"/>
@@ -2742,4 +2779,21 @@
     <ds:schemaRef ds:uri="http://schemas.microsoft.com/internal/obd"/>
   </ds:schemaRefs>
 </ds:datastoreItem>
+</file>
+
+<file path=customXml/itemProps2.xml><?xml version="1.0" encoding="utf-8"?>
+<ds:datastoreItem xmlns:ds="http://schemas.openxmlformats.org/officeDocument/2006/customXml" ds:itemID="{73E08ABF-9B8C-4A23-91D8-6F4CFD2E977B}">
+  <ds:schemaRefs>
+    <ds:schemaRef ds:uri="http://schemas.microsoft.com/sharepoint/v3/contenttype/forms"/>
+  </ds:schemaRefs>
+</ds:datastoreItem>
+</file>
+
+<file path=customXml/itemProps3.xml><?xml version="1.0" encoding="utf-8"?>
+<ds:datastoreItem xmlns:ds="http://schemas.openxmlformats.org/officeDocument/2006/customXml" ds:itemID="{2A0AFF2A-03A6-4AD2-AF31-909D122C2281}">
+  <ds:schemaRefs>
+    <ds:schemaRef ds:uri="http://schemas.microsoft.com/office/2006/metadata/properties"/>
+    <ds:schemaRef ds:uri="http://schemas.microsoft.com/office/infopath/2007/PartnerControls"/>
+  </ds:schemaRefs>
+</ds:datastoreItem>
 </file>
</xml_diff>